<commit_message>
new version of abstract
</commit_message>
<xml_diff>
--- a/neural-networks-2018-32238-abstract-template76721.docx
+++ b/neural-networks-2018-32238-abstract-template76721.docx
@@ -1,10 +1,10 @@
 
 <file path=word/document.xml><?xml version="1.0" encoding="utf-8"?>
-<w:document xmlns:wpc="http://schemas.microsoft.com/office/word/2010/wordprocessingCanvas" xmlns:cx="http://schemas.microsoft.com/office/drawing/2014/chartex" xmlns:cx1="http://schemas.microsoft.com/office/drawing/2015/9/8/chartex" xmlns:cx2="http://schemas.microsoft.com/office/drawing/2015/10/21/chartex" xmlns:cx3="http://schemas.microsoft.com/office/drawing/2016/5/9/chartex" xmlns:cx4="http://schemas.microsoft.com/office/drawing/2016/5/10/chartex" xmlns:cx5="http://schemas.microsoft.com/office/drawing/2016/5/11/chartex" xmlns:cx6="http://schemas.microsoft.com/office/drawing/2016/5/12/chartex" xmlns:cx7="http://schemas.microsoft.com/office/drawing/2016/5/13/chartex" xmlns:cx8="http://schemas.microsoft.com/office/drawing/2016/5/14/chartex" xmlns:mc="http://schemas.openxmlformats.org/markup-compatibility/2006" xmlns:aink="http://schemas.microsoft.com/office/drawing/2016/ink" xmlns:am3d="http://schemas.microsoft.com/office/drawing/2017/model3d" xmlns:o="urn:schemas-microsoft-com:office:office" xmlns:r="http://schemas.openxmlformats.org/officeDocument/2006/relationships" xmlns:m="http://schemas.openxmlformats.org/officeDocument/2006/math" xmlns:v="urn:schemas-microsoft-com:vml" xmlns:wp14="http://schemas.microsoft.com/office/word/2010/wordprocessingDrawing" xmlns:wp="http://schemas.openxmlformats.org/drawingml/2006/wordprocessingDrawing" xmlns:w10="urn:schemas-microsoft-com:office:word" xmlns:w="http://schemas.openxmlformats.org/wordprocessingml/2006/main" xmlns:w14="http://schemas.microsoft.com/office/word/2010/wordml" xmlns:w15="http://schemas.microsoft.com/office/word/2012/wordml" xmlns:w16cid="http://schemas.microsoft.com/office/word/2016/wordml/cid" xmlns:w16se="http://schemas.microsoft.com/office/word/2015/wordml/symex" xmlns:wpg="http://schemas.microsoft.com/office/word/2010/wordprocessingGroup" xmlns:wpi="http://schemas.microsoft.com/office/word/2010/wordprocessingInk" xmlns:wne="http://schemas.microsoft.com/office/word/2006/wordml" xmlns:wps="http://schemas.microsoft.com/office/word/2010/wordprocessingShape" mc:Ignorable="w14 w15 w16se w16cid wp14">
+<w:document xmlns:wpc="http://schemas.microsoft.com/office/word/2010/wordprocessingCanvas" xmlns:cx="http://schemas.microsoft.com/office/drawing/2014/chartex" xmlns:mc="http://schemas.openxmlformats.org/markup-compatibility/2006" xmlns:o="urn:schemas-microsoft-com:office:office" xmlns:r="http://schemas.openxmlformats.org/officeDocument/2006/relationships" xmlns:m="http://schemas.openxmlformats.org/officeDocument/2006/math" xmlns:v="urn:schemas-microsoft-com:vml" xmlns:wp14="http://schemas.microsoft.com/office/word/2010/wordprocessingDrawing" xmlns:wp="http://schemas.openxmlformats.org/drawingml/2006/wordprocessingDrawing" xmlns:w10="urn:schemas-microsoft-com:office:word" xmlns:w="http://schemas.openxmlformats.org/wordprocessingml/2006/main" xmlns:w14="http://schemas.microsoft.com/office/word/2010/wordml" xmlns:w15="http://schemas.microsoft.com/office/word/2012/wordml" xmlns:w16se="http://schemas.microsoft.com/office/word/2015/wordml/symex" xmlns:wpg="http://schemas.microsoft.com/office/word/2010/wordprocessingGroup" xmlns:wpi="http://schemas.microsoft.com/office/word/2010/wordprocessingInk" xmlns:wne="http://schemas.microsoft.com/office/word/2006/wordml" xmlns:wps="http://schemas.microsoft.com/office/word/2010/wordprocessingShape" mc:Ignorable="w14 w15 w16se wp14">
   <w:body>
     <w:p>
       <w:pPr>
-        <w:pStyle w:val="Rubrik1"/>
+        <w:pStyle w:val="Overskrift1"/>
         <w:spacing w:before="170"/>
         <w:ind w:left="0"/>
       </w:pPr>
@@ -17,7 +17,7 @@
     </w:p>
     <w:p>
       <w:pPr>
-        <w:pStyle w:val="Brdtext"/>
+        <w:pStyle w:val="Brdtekst"/>
         <w:spacing w:before="73" w:line="198" w:lineRule="exact"/>
         <w:ind w:left="100" w:right="5987"/>
         <w:rPr>
@@ -28,12 +28,26 @@
         <w:rPr>
           <w:rFonts w:ascii="Arial"/>
         </w:rPr>
-        <w:t>Gilberto Batres-Estrada, Senior Data Scientist, Webstep, Stockholm, Sweden</w:t>
+        <w:t>Gilberto Batres-Estrada, Senior Data Scientist, Webstep</w:t>
+      </w:r>
+      <w:r>
+        <w:rPr>
+          <w:rFonts w:ascii="Arial"/>
+        </w:rPr>
+        <w:t xml:space="preserve"> AB</w:t>
+      </w:r>
+      <w:bookmarkStart w:id="0" w:name="_GoBack"/>
+      <w:bookmarkEnd w:id="0"/>
+      <w:r>
+        <w:rPr>
+          <w:rFonts w:ascii="Arial"/>
+        </w:rPr>
+        <w:t>, Stockholm, Sweden</w:t>
       </w:r>
     </w:p>
     <w:p>
       <w:pPr>
-        <w:pStyle w:val="Brdtext"/>
+        <w:pStyle w:val="Brdtekst"/>
         <w:rPr>
           <w:rFonts w:ascii="Arial"/>
           <w:sz w:val="20"/>
@@ -42,7 +56,7 @@
     </w:p>
     <w:p>
       <w:pPr>
-        <w:pStyle w:val="Brdtext"/>
+        <w:pStyle w:val="Brdtekst"/>
         <w:spacing w:before="3"/>
         <w:rPr>
           <w:rFonts w:ascii="Arial"/>
@@ -68,7 +82,7 @@
     </w:p>
     <w:p>
       <w:pPr>
-        <w:pStyle w:val="Rubrik3"/>
+        <w:pStyle w:val="Overskrift3"/>
         <w:spacing w:before="147"/>
         <w:jc w:val="both"/>
       </w:pPr>
@@ -76,32 +90,13 @@
         <w:rPr>
           <w:color w:val="BF5A14"/>
         </w:rPr>
+        <w:lastRenderedPageBreak/>
         <w:t>Abstract</w:t>
-      </w:r>
-      <w:r>
-        <w:rPr>
-          <w:color w:val="BF5A14"/>
-        </w:rPr>
-        <w:t xml:space="preserve"> (</w:t>
-      </w:r>
-      <w:proofErr w:type="gramStart"/>
-      <w:r>
-        <w:rPr>
-          <w:color w:val="BF5A14"/>
-        </w:rPr>
-        <w:t>300 word</w:t>
-      </w:r>
-      <w:proofErr w:type="gramEnd"/>
-      <w:r>
-        <w:rPr>
-          <w:color w:val="BF5A14"/>
-        </w:rPr>
-        <w:t xml:space="preserve"> limit)</w:t>
       </w:r>
     </w:p>
     <w:p>
       <w:pPr>
-        <w:pStyle w:val="Brdtext"/>
+        <w:pStyle w:val="Brdtekst"/>
         <w:spacing w:before="90" w:line="280" w:lineRule="auto"/>
         <w:ind w:left="100"/>
         <w:jc w:val="both"/>
@@ -133,14 +128,12 @@
       <w:r>
         <w:t xml:space="preserve"> recurrent connections from </w:t>
       </w:r>
-      <w:proofErr w:type="gramStart"/>
       <w:r>
         <w:t xml:space="preserve">one </w:t>
       </w:r>
       <w:r>
         <w:t>time</w:t>
       </w:r>
-      <w:proofErr w:type="gramEnd"/>
       <w:r>
         <w:t xml:space="preserve"> step to the next</w:t>
       </w:r>
@@ -223,45 +216,13 @@
         <w:t xml:space="preserve"> </w:t>
       </w:r>
       <w:r>
-        <w:t xml:space="preserve">Long </w:t>
-      </w:r>
-      <w:proofErr w:type="gramStart"/>
-      <w:r>
-        <w:t>Short Term</w:t>
-      </w:r>
-      <w:proofErr w:type="gramEnd"/>
-      <w:r>
-        <w:t xml:space="preserve"> Memory Network</w:t>
-      </w:r>
-      <w:r>
-        <w:t>, LSTM, (</w:t>
-      </w:r>
-      <w:proofErr w:type="spellStart"/>
-      <w:r>
-        <w:t>Hochreiter</w:t>
-      </w:r>
-      <w:proofErr w:type="spellEnd"/>
-      <w:r>
-        <w:t xml:space="preserve"> 1991</w:t>
-      </w:r>
-      <w:r>
-        <w:t xml:space="preserve">, </w:t>
-      </w:r>
-      <w:proofErr w:type="spellStart"/>
-      <w:r>
-        <w:t>Hochreiter</w:t>
-      </w:r>
-      <w:proofErr w:type="spellEnd"/>
-      <w:r>
-        <w:t xml:space="preserve"> &amp; </w:t>
-      </w:r>
-      <w:proofErr w:type="spellStart"/>
-      <w:r>
-        <w:t>Schmidhuber</w:t>
-      </w:r>
-      <w:proofErr w:type="spellEnd"/>
-      <w:r>
-        <w:t xml:space="preserve"> 1997</w:t>
+        <w:t>Long Short Term Memory Network</w:t>
+      </w:r>
+      <w:r>
+        <w:t>, LSTM, (Hochreiter 1991</w:t>
+      </w:r>
+      <w:r>
+        <w:t>, Hochreiter &amp; Schmidhuber 1997</w:t>
       </w:r>
       <w:r>
         <w:t>)</w:t>
@@ -273,7 +234,22 @@
         <w:t>type of RNN</w:t>
       </w:r>
       <w:r>
-        <w:t xml:space="preserve"> designed to cater with both issues experienced by RNNs during </w:t>
+        <w:t xml:space="preserve"> designed to solve</w:t>
+      </w:r>
+      <w:r>
+        <w:t xml:space="preserve"> both</w:t>
+      </w:r>
+      <w:r>
+        <w:t xml:space="preserve"> of these</w:t>
+      </w:r>
+      <w:r>
+        <w:t xml:space="preserve"> issues</w:t>
+      </w:r>
+      <w:r>
+        <w:t>,</w:t>
+      </w:r>
+      <w:r>
+        <w:t xml:space="preserve"> experienced by RNNs during </w:t>
       </w:r>
       <w:r>
         <w:t xml:space="preserve">the </w:t>
@@ -288,7 +264,13 @@
         <w:t>.</w:t>
       </w:r>
       <w:r>
-        <w:t xml:space="preserve"> The answer lies in replacing the regular neural units </w:t>
+        <w:t xml:space="preserve"> The </w:t>
+      </w:r>
+      <w:r>
+        <w:t>solution</w:t>
+      </w:r>
+      <w:r>
+        <w:t xml:space="preserve"> lies in replacing the regular neural units </w:t>
       </w:r>
       <w:r>
         <w:t xml:space="preserve">in an RNN </w:t>
@@ -365,7 +347,7 @@
     </w:p>
     <w:p>
       <w:pPr>
-        <w:pStyle w:val="Rubrik3"/>
+        <w:pStyle w:val="Overskrift3"/>
         <w:spacing w:before="74"/>
       </w:pPr>
       <w:r>
@@ -377,30 +359,30 @@
     </w:p>
     <w:p>
       <w:pPr>
-        <w:pStyle w:val="Brdtext"/>
+        <w:pStyle w:val="Brdtekst"/>
         <w:spacing w:before="2"/>
+        <w:rPr>
+          <w:noProof/>
+          <w:lang w:val="sv-SE" w:eastAsia="sv-SE"/>
+        </w:rPr>
+      </w:pPr>
+      <w:r>
         <w:rPr>
           <w:noProof/>
           <w:lang w:eastAsia="sv-SE"/>
         </w:rPr>
-      </w:pPr>
+        <w:t xml:space="preserve">                         </w:t>
+      </w:r>
       <w:r>
         <w:rPr>
           <w:noProof/>
-          <w:lang w:eastAsia="sv-SE"/>
-        </w:rPr>
-        <w:t xml:space="preserve">                         </w:t>
-      </w:r>
-      <w:r>
-        <w:rPr>
-          <w:noProof/>
-          <w:lang w:eastAsia="sv-SE"/>
+          <w:lang w:val="sv-SE" w:eastAsia="sv-SE"/>
         </w:rPr>
         <w:drawing>
           <wp:inline distT="0" distB="0" distL="0" distR="0">
-            <wp:extent cx="1457303" cy="1552269"/>
-            <wp:effectExtent l="0" t="0" r="0" b="0"/>
-            <wp:docPr id="3" name="Bildobjekt 3" descr="https://cdn-images-1.medium.com/max/1600/1*Niu_c_FhGtLuHjrStkB_4Q.png"/>
+            <wp:extent cx="2297933" cy="1786690"/>
+            <wp:effectExtent l="0" t="0" r="7620" b="4445"/>
+            <wp:docPr id="1" name="Bilde 1" descr="Bildresultat fÃ¶r lstm"/>
             <wp:cNvGraphicFramePr>
               <a:graphicFrameLocks xmlns:a="http://schemas.openxmlformats.org/drawingml/2006/main" noChangeAspect="1"/>
             </wp:cNvGraphicFramePr>
@@ -408,7 +390,7 @@
               <a:graphicData uri="http://schemas.openxmlformats.org/drawingml/2006/picture">
                 <pic:pic xmlns:pic="http://schemas.openxmlformats.org/drawingml/2006/picture">
                   <pic:nvPicPr>
-                    <pic:cNvPr id="0" name="Picture 1" descr="https://cdn-images-1.medium.com/max/1600/1*Niu_c_FhGtLuHjrStkB_4Q.png"/>
+                    <pic:cNvPr id="0" name="Picture 1" descr="Bildresultat fÃ¶r lstm"/>
                     <pic:cNvPicPr>
                       <a:picLocks noChangeAspect="1" noChangeArrowheads="1"/>
                     </pic:cNvPicPr>
@@ -429,7 +411,7 @@
                   <pic:spPr bwMode="auto">
                     <a:xfrm>
                       <a:off x="0" y="0"/>
-                      <a:ext cx="1457303" cy="1552269"/>
+                      <a:ext cx="2313729" cy="1798972"/>
                     </a:xfrm>
                     <a:prstGeom prst="rect">
                       <a:avLst/>
@@ -448,12 +430,11 @@
     </w:p>
     <w:p>
       <w:pPr>
-        <w:pStyle w:val="Brdtext"/>
+        <w:pStyle w:val="Brdtekst"/>
         <w:spacing w:before="2"/>
         <w:jc w:val="center"/>
         <w:rPr>
           <w:rFonts w:ascii="Arial"/>
-          <w:b/>
           <w:sz w:val="12"/>
           <w:szCs w:val="12"/>
         </w:rPr>
@@ -461,31 +442,18 @@
       <w:r>
         <w:rPr>
           <w:rFonts w:ascii="Arial"/>
-          <w:b/>
           <w:sz w:val="12"/>
           <w:szCs w:val="12"/>
         </w:rPr>
-        <w:t xml:space="preserve">Fig: Long </w:t>
-      </w:r>
-      <w:proofErr w:type="gramStart"/>
-      <w:r>
-        <w:rPr>
-          <w:rFonts w:ascii="Arial"/>
-          <w:b/>
+        <w:t>Fig: Long Short Term Memory Cell</w:t>
+      </w:r>
+      <w:r>
+        <w:rPr>
+          <w:rFonts w:ascii="Arial"/>
           <w:sz w:val="12"/>
           <w:szCs w:val="12"/>
         </w:rPr>
-        <w:t>Short Term</w:t>
-      </w:r>
-      <w:proofErr w:type="gramEnd"/>
-      <w:r>
-        <w:rPr>
-          <w:rFonts w:ascii="Arial"/>
-          <w:b/>
-          <w:sz w:val="12"/>
-          <w:szCs w:val="12"/>
-        </w:rPr>
-        <w:t xml:space="preserve"> Memory Cell</w:t>
+        <w:t>. Source: http://colah.github.io/posts/2015-08-Understanding-LSTMs/</w:t>
       </w:r>
     </w:p>
     <w:p>
@@ -497,8 +465,6 @@
           <w:sz w:val="20"/>
         </w:rPr>
       </w:pPr>
-      <w:bookmarkStart w:id="0" w:name="_GoBack"/>
-      <w:bookmarkEnd w:id="0"/>
       <w:r>
         <w:rPr>
           <w:rFonts w:ascii="Arial"/>
@@ -520,7 +486,7 @@
     </w:p>
     <w:p>
       <w:pPr>
-        <w:pStyle w:val="Liststycke"/>
+        <w:pStyle w:val="Listeavsnitt"/>
         <w:numPr>
           <w:ilvl w:val="0"/>
           <w:numId w:val="3"/>
@@ -538,47 +504,43 @@
         <w:rPr>
           <w:sz w:val="18"/>
         </w:rPr>
-        <w:t xml:space="preserve">Miquel </w:t>
-      </w:r>
-      <w:proofErr w:type="spellStart"/>
+        <w:t>Miquel Noguer Alonso, Gilberto Batres-Estrada, Aymeric Moulin (2017</w:t>
+      </w:r>
       <w:r>
         <w:rPr>
           <w:sz w:val="18"/>
         </w:rPr>
-        <w:t>Noguer</w:t>
-      </w:r>
-      <w:proofErr w:type="spellEnd"/>
+        <w:t xml:space="preserve">) </w:t>
+      </w:r>
       <w:r>
         <w:rPr>
           <w:sz w:val="18"/>
         </w:rPr>
-        <w:t xml:space="preserve"> Alonso, Gilberto Batres-Estrada, </w:t>
-      </w:r>
-      <w:proofErr w:type="spellStart"/>
+        <w:t xml:space="preserve">Deep Learning in Finance: Prediction of stock returns with Long Short Term Memory Networks, chapter 13. Big Data and Machine Learning in Quantitative Investment. </w:t>
+      </w:r>
       <w:r>
         <w:rPr>
           <w:sz w:val="18"/>
         </w:rPr>
-        <w:t>Aymeric</w:t>
-      </w:r>
-      <w:proofErr w:type="spellEnd"/>
+        <w:t>John Wiley &amp; Sons, Limited, 2018</w:t>
+      </w:r>
       <w:r>
         <w:rPr>
           <w:sz w:val="18"/>
         </w:rPr>
-        <w:t xml:space="preserve"> Moulin (2017</w:t>
+        <w:t xml:space="preserve">, </w:t>
       </w:r>
       <w:r>
         <w:rPr>
           <w:sz w:val="18"/>
         </w:rPr>
-        <w:t xml:space="preserve">) </w:t>
+        <w:t xml:space="preserve">ISBN </w:t>
       </w:r>
       <w:r>
         <w:rPr>
           <w:sz w:val="18"/>
         </w:rPr>
-        <w:t>Deep Learning in Finance: Prediction of stock returns with Long Short Term Memory Networks, chapter 13. Big Data and Machine Learning in Quantitative Investment. Wiley Finance Series</w:t>
+        <w:t>1119522196, 9781119522195</w:t>
       </w:r>
       <w:r>
         <w:rPr>
@@ -589,7 +551,7 @@
     </w:p>
     <w:p>
       <w:pPr>
-        <w:pStyle w:val="Liststycke"/>
+        <w:pStyle w:val="Listeavsnitt"/>
         <w:numPr>
           <w:ilvl w:val="0"/>
           <w:numId w:val="3"/>
@@ -630,7 +592,7 @@
       <w:hyperlink r:id="rId11" w:history="1">
         <w:r>
           <w:rPr>
-            <w:rStyle w:val="Hyperlnk"/>
+            <w:rStyle w:val="Hyperkobling"/>
             <w:sz w:val="18"/>
           </w:rPr>
           <w:t>http://www.diva-portal.org/smash/get/diva2:820891/FULLTEXT01.pdf</w:t>
@@ -671,7 +633,7 @@
     </w:p>
     <w:p>
       <w:pPr>
-        <w:pStyle w:val="Brdtext"/>
+        <w:pStyle w:val="Brdtekst"/>
         <w:rPr>
           <w:rFonts w:ascii="Calibri"/>
           <w:sz w:val="20"/>
@@ -680,7 +642,7 @@
     </w:p>
     <w:p>
       <w:pPr>
-        <w:pStyle w:val="Brdtext"/>
+        <w:pStyle w:val="Brdtekst"/>
         <w:spacing w:line="40" w:lineRule="exact"/>
         <w:ind w:left="2202"/>
         <w:rPr>
@@ -755,7 +717,7 @@
               </wp:inline>
             </w:drawing>
           </mc:Choice>
-          <mc:Fallback>
+          <mc:Fallback xmlns:w16cid="http://schemas.microsoft.com/office/word/2016/wordml/cid" xmlns:am3d="http://schemas.microsoft.com/office/drawing/2017/model3d" xmlns:aink="http://schemas.microsoft.com/office/drawing/2016/ink" xmlns:cx8="http://schemas.microsoft.com/office/drawing/2016/5/14/chartex" xmlns:cx7="http://schemas.microsoft.com/office/drawing/2016/5/13/chartex" xmlns:cx6="http://schemas.microsoft.com/office/drawing/2016/5/12/chartex" xmlns:cx5="http://schemas.microsoft.com/office/drawing/2016/5/11/chartex" xmlns:cx4="http://schemas.microsoft.com/office/drawing/2016/5/10/chartex" xmlns:cx3="http://schemas.microsoft.com/office/drawing/2016/5/9/chartex" xmlns:cx2="http://schemas.microsoft.com/office/drawing/2015/10/21/chartex" xmlns:cx1="http://schemas.microsoft.com/office/drawing/2015/9/8/chartex">
             <w:pict>
               <v:group w14:anchorId="55CA2658" id="Group 4" o:spid="_x0000_s1026" style="width:313.05pt;height:2pt;mso-position-horizontal-relative:char;mso-position-vertical-relative:line" coordsize="6261,40" o:gfxdata="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">
                 <v:line id="Line 5" o:spid="_x0000_s1027" style="position:absolute;visibility:visible;mso-wrap-style:square" from="20,20" to="6241,20" o:connectortype="straight" o:gfxdata="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" strokecolor="#004080" strokeweight="2pt"/>
@@ -838,7 +800,7 @@
         <w:rPr>
           <w:noProof/>
         </w:rPr>
-        <w:t xml:space="preserve">        </w:t>
+        <w:t xml:space="preserve"> </w:t>
       </w:r>
       <w:r>
         <w:rPr>
@@ -846,29 +808,6 @@
           <w:color w:val="BF5A14"/>
         </w:rPr>
         <w:t>Biography</w:t>
-      </w:r>
-      <w:r>
-        <w:rPr>
-          <w:rFonts w:ascii="Arial"/>
-          <w:color w:val="BF5A14"/>
-        </w:rPr>
-        <w:t xml:space="preserve"> (</w:t>
-      </w:r>
-      <w:proofErr w:type="gramStart"/>
-      <w:r>
-        <w:rPr>
-          <w:rFonts w:ascii="Arial"/>
-          <w:color w:val="BF5A14"/>
-        </w:rPr>
-        <w:t>150 word</w:t>
-      </w:r>
-      <w:proofErr w:type="gramEnd"/>
-      <w:r>
-        <w:rPr>
-          <w:rFonts w:ascii="Arial"/>
-          <w:color w:val="BF5A14"/>
-        </w:rPr>
-        <w:t xml:space="preserve"> limit)</w:t>
       </w:r>
     </w:p>
     <w:p>
@@ -1027,7 +966,17 @@
         <w:spacing w:before="41" w:line="154" w:lineRule="exact"/>
         <w:ind w:left="213" w:right="231"/>
         <w:rPr>
-          <w:rStyle w:val="Hyperlnk"/>
+          <w:rFonts w:ascii="Arial"/>
+          <w:sz w:val="14"/>
+        </w:rPr>
+      </w:pPr>
+    </w:p>
+    <w:p>
+      <w:pPr>
+        <w:spacing w:before="41" w:line="154" w:lineRule="exact"/>
+        <w:ind w:left="213" w:right="231"/>
+        <w:rPr>
+          <w:rStyle w:val="Hyperkobling"/>
           <w:rFonts w:ascii="Arial"/>
           <w:color w:val="auto"/>
           <w:sz w:val="14"/>
@@ -1039,33 +988,12 @@
           <w:rFonts w:ascii="Arial"/>
           <w:sz w:val="14"/>
         </w:rPr>
-        <w:tab/>
-      </w:r>
-      <w:r>
-        <w:rPr>
-          <w:rFonts w:ascii="Arial"/>
-          <w:sz w:val="14"/>
-        </w:rPr>
-        <w:tab/>
-      </w:r>
-      <w:r>
-        <w:rPr>
-          <w:rFonts w:ascii="Arial"/>
-          <w:sz w:val="14"/>
-        </w:rPr>
-        <w:tab/>
-      </w:r>
-      <w:r>
-        <w:rPr>
-          <w:rFonts w:ascii="Arial"/>
-          <w:sz w:val="14"/>
-        </w:rPr>
         <w:t xml:space="preserve">Email: </w:t>
       </w:r>
       <w:hyperlink r:id="rId13" w:history="1">
         <w:r>
           <w:rPr>
-            <w:rStyle w:val="Hyperlnk"/>
+            <w:rStyle w:val="Hyperkobling"/>
             <w:rFonts w:ascii="Arial"/>
             <w:sz w:val="14"/>
           </w:rPr>
@@ -1087,116 +1015,46 @@
           <w:rFonts w:ascii="Arial"/>
           <w:sz w:val="14"/>
         </w:rPr>
-        <w:t xml:space="preserve"> </w:t>
+        <w:t>Contact number:</w:t>
       </w:r>
       <w:r>
         <w:rPr>
           <w:rFonts w:ascii="Arial"/>
           <w:sz w:val="14"/>
         </w:rPr>
-        <w:t xml:space="preserve">     </w:t>
+        <w:t xml:space="preserve"> +46 70</w:t>
       </w:r>
       <w:r>
         <w:rPr>
           <w:rFonts w:ascii="Arial"/>
           <w:sz w:val="14"/>
         </w:rPr>
-        <w:tab/>
+        <w:t> </w:t>
       </w:r>
       <w:r>
         <w:rPr>
           <w:rFonts w:ascii="Arial"/>
           <w:sz w:val="14"/>
         </w:rPr>
-        <w:tab/>
+        <w:t>338 78 68</w:t>
       </w:r>
       <w:r>
         <w:rPr>
           <w:rFonts w:ascii="Arial"/>
           <w:sz w:val="14"/>
         </w:rPr>
-        <w:tab/>
-      </w:r>
-      <w:r>
-        <w:rPr>
-          <w:rFonts w:ascii="Arial"/>
-          <w:sz w:val="14"/>
-        </w:rPr>
-        <w:t>Contact number:</w:t>
-      </w:r>
-      <w:r>
-        <w:rPr>
-          <w:rFonts w:ascii="Arial"/>
-          <w:sz w:val="14"/>
-        </w:rPr>
-        <w:t xml:space="preserve"> +46 70</w:t>
-      </w:r>
-      <w:r>
-        <w:rPr>
-          <w:rFonts w:ascii="Arial"/>
-          <w:sz w:val="14"/>
-        </w:rPr>
-        <w:t> </w:t>
-      </w:r>
-      <w:r>
-        <w:rPr>
-          <w:rFonts w:ascii="Arial"/>
-          <w:sz w:val="14"/>
-        </w:rPr>
-        <w:t>338 78 68</w:t>
-      </w:r>
-      <w:r>
-        <w:rPr>
-          <w:rFonts w:ascii="Arial"/>
-          <w:sz w:val="14"/>
-        </w:rPr>
-        <w:t xml:space="preserve">       </w:t>
-      </w:r>
-      <w:r>
-        <w:rPr>
-          <w:rFonts w:ascii="Arial"/>
-          <w:sz w:val="14"/>
-        </w:rPr>
-        <w:tab/>
-      </w:r>
-      <w:r>
-        <w:rPr>
-          <w:rFonts w:ascii="Arial"/>
-          <w:sz w:val="14"/>
-        </w:rPr>
-        <w:tab/>
+        <w:t xml:space="preserve">   </w:t>
       </w:r>
     </w:p>
     <w:p>
       <w:pPr>
         <w:spacing w:before="62"/>
-        <w:ind w:right="4235"/>
+        <w:ind w:left="213" w:right="4235"/>
         <w:rPr>
           <w:rFonts w:ascii="Arial"/>
           <w:sz w:val="14"/>
         </w:rPr>
       </w:pPr>
-      <w:r>
-        <w:rPr>
-          <w:rFonts w:ascii="Arial"/>
-          <w:sz w:val="14"/>
-        </w:rPr>
-        <w:tab/>
-      </w:r>
-      <w:r>
-        <w:rPr>
-          <w:rFonts w:ascii="Arial"/>
-          <w:sz w:val="14"/>
-        </w:rPr>
-        <w:tab/>
-      </w:r>
-      <w:r>
-        <w:rPr>
-          <w:rFonts w:ascii="Arial"/>
-          <w:sz w:val="14"/>
-        </w:rPr>
-        <w:tab/>
-      </w:r>
       <w:r>
         <w:rPr>
           <w:rFonts w:ascii="Arial"/>
@@ -1231,7 +1089,7 @@
     </w:p>
     <w:p>
       <w:pPr>
-        <w:pStyle w:val="Brdtext"/>
+        <w:pStyle w:val="Brdtekst"/>
         <w:spacing w:before="2"/>
         <w:rPr>
           <w:rFonts w:ascii="Arial"/>
@@ -1305,7 +1163,7 @@
               </wp:anchor>
             </w:drawing>
           </mc:Choice>
-          <mc:Fallback>
+          <mc:Fallback xmlns:w16cid="http://schemas.microsoft.com/office/word/2016/wordml/cid" xmlns:am3d="http://schemas.microsoft.com/office/drawing/2017/model3d" xmlns:aink="http://schemas.microsoft.com/office/drawing/2016/ink" xmlns:cx8="http://schemas.microsoft.com/office/drawing/2016/5/14/chartex" xmlns:cx7="http://schemas.microsoft.com/office/drawing/2016/5/13/chartex" xmlns:cx6="http://schemas.microsoft.com/office/drawing/2016/5/12/chartex" xmlns:cx5="http://schemas.microsoft.com/office/drawing/2016/5/11/chartex" xmlns:cx4="http://schemas.microsoft.com/office/drawing/2016/5/10/chartex" xmlns:cx3="http://schemas.microsoft.com/office/drawing/2016/5/9/chartex" xmlns:cx2="http://schemas.microsoft.com/office/drawing/2015/10/21/chartex" xmlns:cx1="http://schemas.microsoft.com/office/drawing/2015/9/8/chartex">
             <w:pict>
               <v:line w14:anchorId="4FCDE473" id="Line 3" o:spid="_x0000_s1026" style="position:absolute;z-index:1072;visibility:visible;mso-wrap-style:square;mso-width-percent:0;mso-height-percent:0;mso-wrap-distance-left:0;mso-wrap-distance-top:0;mso-wrap-distance-right:0;mso-wrap-distance-bottom:0;mso-position-horizontal:absolute;mso-position-horizontal-relative:page;mso-position-vertical:absolute;mso-position-vertical-relative:text;mso-width-percent:0;mso-height-percent:0;mso-width-relative:page;mso-height-relative:page" from="162.1pt,13.25pt" to="433.15pt,13.25pt" o:gfxdata="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" strokecolor="#004080" strokeweight=".5pt">
                 <w10:wrap type="topAndBottom" anchorx="page"/>
@@ -1317,7 +1175,7 @@
     </w:p>
     <w:p>
       <w:pPr>
-        <w:pStyle w:val="Brdtext"/>
+        <w:pStyle w:val="Brdtekst"/>
         <w:rPr>
           <w:rFonts w:ascii="Arial"/>
           <w:sz w:val="20"/>
@@ -1326,7 +1184,7 @@
     </w:p>
     <w:p>
       <w:pPr>
-        <w:pStyle w:val="Brdtext"/>
+        <w:pStyle w:val="Brdtekst"/>
         <w:rPr>
           <w:rFonts w:ascii="Arial"/>
           <w:sz w:val="20"/>
@@ -1335,7 +1193,7 @@
     </w:p>
     <w:p>
       <w:pPr>
-        <w:pStyle w:val="Brdtext"/>
+        <w:pStyle w:val="Brdtekst"/>
         <w:spacing w:before="7"/>
         <w:rPr>
           <w:rFonts w:ascii="Arial"/>
@@ -1349,24 +1207,8 @@
         <w:ind w:left="100"/>
         <w:rPr>
           <w:rFonts w:ascii="Minion Pro"/>
-          <w:b/>
-          <w:sz w:val="20"/>
-        </w:rPr>
-      </w:pPr>
-      <w:r>
-        <w:rPr>
-          <w:rFonts w:ascii="Minion Pro"/>
-          <w:b/>
-          <w:sz w:val="20"/>
-        </w:rPr>
-        <w:t>Notes/Comments:</w:t>
-      </w:r>
-    </w:p>
-    <w:p>
-      <w:pPr>
-        <w:rPr>
-          <w:rFonts w:ascii="Minion Pro"/>
-          <w:sz w:val="24"/>
+          <w:sz w:val="16"/>
+          <w:szCs w:val="16"/>
         </w:rPr>
         <w:sectPr>
           <w:type w:val="continuous"/>
@@ -1375,10 +1217,58 @@
           <w:cols w:space="720"/>
         </w:sectPr>
       </w:pPr>
+      <w:r>
+        <w:rPr>
+          <w:rFonts w:ascii="Minion Pro"/>
+          <w:sz w:val="16"/>
+          <w:szCs w:val="16"/>
+        </w:rPr>
+        <w:t>Notes/Comments:</w:t>
+      </w:r>
+      <w:r>
+        <w:rPr>
+          <w:rFonts w:ascii="Minion Pro"/>
+          <w:sz w:val="16"/>
+          <w:szCs w:val="16"/>
+        </w:rPr>
+        <w:t xml:space="preserve"> Some knowledge in  calculus</w:t>
+      </w:r>
+      <w:r>
+        <w:rPr>
+          <w:rFonts w:ascii="Minion Pro"/>
+          <w:sz w:val="16"/>
+          <w:szCs w:val="16"/>
+        </w:rPr>
+        <w:t>,</w:t>
+      </w:r>
+      <w:r>
+        <w:rPr>
+          <w:rFonts w:ascii="Minion Pro"/>
+          <w:sz w:val="16"/>
+          <w:szCs w:val="16"/>
+        </w:rPr>
+        <w:t xml:space="preserve"> linear algebra </w:t>
+      </w:r>
+      <w:r>
+        <w:rPr>
+          <w:rFonts w:ascii="Minion Pro"/>
+          <w:sz w:val="16"/>
+          <w:szCs w:val="16"/>
+        </w:rPr>
+        <w:t>and statistics/probability theory</w:t>
+      </w:r>
+      <w:r>
+        <w:rPr>
+          <w:rFonts w:ascii="Minion Pro"/>
+          <w:sz w:val="16"/>
+          <w:szCs w:val="16"/>
+        </w:rPr>
+        <w:t xml:space="preserve"> is assumed.</w:t>
+      </w:r>
     </w:p>
     <w:p>
       <w:pPr>
-        <w:pStyle w:val="Brdtext"/>
+        <w:pStyle w:val="Brdtekst"/>
         <w:spacing w:before="3"/>
         <w:rPr>
           <w:rFonts w:ascii="Minion Pro"/>
@@ -1400,7 +1290,7 @@
 </file>
 
 <file path=word/endnotes.xml><?xml version="1.0" encoding="utf-8"?>
-<w:endnotes xmlns:wpc="http://schemas.microsoft.com/office/word/2010/wordprocessingCanvas" xmlns:cx="http://schemas.microsoft.com/office/drawing/2014/chartex" xmlns:cx1="http://schemas.microsoft.com/office/drawing/2015/9/8/chartex" xmlns:cx2="http://schemas.microsoft.com/office/drawing/2015/10/21/chartex" xmlns:cx3="http://schemas.microsoft.com/office/drawing/2016/5/9/chartex" xmlns:cx4="http://schemas.microsoft.com/office/drawing/2016/5/10/chartex" xmlns:cx5="http://schemas.microsoft.com/office/drawing/2016/5/11/chartex" xmlns:cx6="http://schemas.microsoft.com/office/drawing/2016/5/12/chartex" xmlns:cx7="http://schemas.microsoft.com/office/drawing/2016/5/13/chartex" xmlns:cx8="http://schemas.microsoft.com/office/drawing/2016/5/14/chartex" xmlns:mc="http://schemas.openxmlformats.org/markup-compatibility/2006" xmlns:aink="http://schemas.microsoft.com/office/drawing/2016/ink" xmlns:am3d="http://schemas.microsoft.com/office/drawing/2017/model3d" xmlns:o="urn:schemas-microsoft-com:office:office" xmlns:r="http://schemas.openxmlformats.org/officeDocument/2006/relationships" xmlns:m="http://schemas.openxmlformats.org/officeDocument/2006/math" xmlns:v="urn:schemas-microsoft-com:vml" xmlns:wp14="http://schemas.microsoft.com/office/word/2010/wordprocessingDrawing" xmlns:wp="http://schemas.openxmlformats.org/drawingml/2006/wordprocessingDrawing" xmlns:w10="urn:schemas-microsoft-com:office:word" xmlns:w="http://schemas.openxmlformats.org/wordprocessingml/2006/main" xmlns:w14="http://schemas.microsoft.com/office/word/2010/wordml" xmlns:w15="http://schemas.microsoft.com/office/word/2012/wordml" xmlns:w16cid="http://schemas.microsoft.com/office/word/2016/wordml/cid" xmlns:w16se="http://schemas.microsoft.com/office/word/2015/wordml/symex" xmlns:wpg="http://schemas.microsoft.com/office/word/2010/wordprocessingGroup" xmlns:wpi="http://schemas.microsoft.com/office/word/2010/wordprocessingInk" xmlns:wne="http://schemas.microsoft.com/office/word/2006/wordml" xmlns:wps="http://schemas.microsoft.com/office/word/2010/wordprocessingShape" mc:Ignorable="w14 w15 w16se w16cid wp14">
+<w:endnotes xmlns:wpc="http://schemas.microsoft.com/office/word/2010/wordprocessingCanvas" xmlns:cx="http://schemas.microsoft.com/office/drawing/2014/chartex" xmlns:mc="http://schemas.openxmlformats.org/markup-compatibility/2006" xmlns:o="urn:schemas-microsoft-com:office:office" xmlns:r="http://schemas.openxmlformats.org/officeDocument/2006/relationships" xmlns:m="http://schemas.openxmlformats.org/officeDocument/2006/math" xmlns:v="urn:schemas-microsoft-com:vml" xmlns:wp14="http://schemas.microsoft.com/office/word/2010/wordprocessingDrawing" xmlns:wp="http://schemas.openxmlformats.org/drawingml/2006/wordprocessingDrawing" xmlns:w10="urn:schemas-microsoft-com:office:word" xmlns:w="http://schemas.openxmlformats.org/wordprocessingml/2006/main" xmlns:w14="http://schemas.microsoft.com/office/word/2010/wordml" xmlns:w15="http://schemas.microsoft.com/office/word/2012/wordml" xmlns:w16se="http://schemas.microsoft.com/office/word/2015/wordml/symex" xmlns:wpg="http://schemas.microsoft.com/office/word/2010/wordprocessingGroup" xmlns:wpi="http://schemas.microsoft.com/office/word/2010/wordprocessingInk" xmlns:wne="http://schemas.microsoft.com/office/word/2006/wordml" xmlns:wps="http://schemas.microsoft.com/office/word/2010/wordprocessingShape" mc:Ignorable="w14 w15 w16se wp14">
   <w:endnote w:type="separator" w:id="-1">
     <w:p>
       <w:r>
@@ -1419,10 +1309,10 @@
 </file>
 
 <file path=word/footer1.xml><?xml version="1.0" encoding="utf-8"?>
-<w:ftr xmlns:wpc="http://schemas.microsoft.com/office/word/2010/wordprocessingCanvas" xmlns:cx="http://schemas.microsoft.com/office/drawing/2014/chartex" xmlns:cx1="http://schemas.microsoft.com/office/drawing/2015/9/8/chartex" xmlns:cx2="http://schemas.microsoft.com/office/drawing/2015/10/21/chartex" xmlns:cx3="http://schemas.microsoft.com/office/drawing/2016/5/9/chartex" xmlns:cx4="http://schemas.microsoft.com/office/drawing/2016/5/10/chartex" xmlns:cx5="http://schemas.microsoft.com/office/drawing/2016/5/11/chartex" xmlns:cx6="http://schemas.microsoft.com/office/drawing/2016/5/12/chartex" xmlns:cx7="http://schemas.microsoft.com/office/drawing/2016/5/13/chartex" xmlns:cx8="http://schemas.microsoft.com/office/drawing/2016/5/14/chartex" xmlns:mc="http://schemas.openxmlformats.org/markup-compatibility/2006" xmlns:aink="http://schemas.microsoft.com/office/drawing/2016/ink" xmlns:am3d="http://schemas.microsoft.com/office/drawing/2017/model3d" xmlns:o="urn:schemas-microsoft-com:office:office" xmlns:r="http://schemas.openxmlformats.org/officeDocument/2006/relationships" xmlns:m="http://schemas.openxmlformats.org/officeDocument/2006/math" xmlns:v="urn:schemas-microsoft-com:vml" xmlns:wp14="http://schemas.microsoft.com/office/word/2010/wordprocessingDrawing" xmlns:wp="http://schemas.openxmlformats.org/drawingml/2006/wordprocessingDrawing" xmlns:w10="urn:schemas-microsoft-com:office:word" xmlns:w="http://schemas.openxmlformats.org/wordprocessingml/2006/main" xmlns:w14="http://schemas.microsoft.com/office/word/2010/wordml" xmlns:w15="http://schemas.microsoft.com/office/word/2012/wordml" xmlns:w16cid="http://schemas.microsoft.com/office/word/2016/wordml/cid" xmlns:w16se="http://schemas.microsoft.com/office/word/2015/wordml/symex" xmlns:wpg="http://schemas.microsoft.com/office/word/2010/wordprocessingGroup" xmlns:wpi="http://schemas.microsoft.com/office/word/2010/wordprocessingInk" xmlns:wne="http://schemas.microsoft.com/office/word/2006/wordml" xmlns:wps="http://schemas.microsoft.com/office/word/2010/wordprocessingShape" mc:Ignorable="w14 w15 w16se w16cid wp14">
+<w:ftr xmlns:wpc="http://schemas.microsoft.com/office/word/2010/wordprocessingCanvas" xmlns:cx="http://schemas.microsoft.com/office/drawing/2014/chartex" xmlns:mc="http://schemas.openxmlformats.org/markup-compatibility/2006" xmlns:o="urn:schemas-microsoft-com:office:office" xmlns:r="http://schemas.openxmlformats.org/officeDocument/2006/relationships" xmlns:m="http://schemas.openxmlformats.org/officeDocument/2006/math" xmlns:v="urn:schemas-microsoft-com:vml" xmlns:wp14="http://schemas.microsoft.com/office/word/2010/wordprocessingDrawing" xmlns:wp="http://schemas.openxmlformats.org/drawingml/2006/wordprocessingDrawing" xmlns:w10="urn:schemas-microsoft-com:office:word" xmlns:w="http://schemas.openxmlformats.org/wordprocessingml/2006/main" xmlns:w14="http://schemas.microsoft.com/office/word/2010/wordml" xmlns:w15="http://schemas.microsoft.com/office/word/2012/wordml" xmlns:w16se="http://schemas.microsoft.com/office/word/2015/wordml/symex" xmlns:wpg="http://schemas.microsoft.com/office/word/2010/wordprocessingGroup" xmlns:wpi="http://schemas.microsoft.com/office/word/2010/wordprocessingInk" xmlns:wne="http://schemas.microsoft.com/office/word/2006/wordml" xmlns:wps="http://schemas.microsoft.com/office/word/2010/wordprocessingShape" mc:Ignorable="w14 w15 w16se wp14">
   <w:p>
     <w:pPr>
-      <w:pStyle w:val="Brdtext"/>
+      <w:pStyle w:val="Brdtekst"/>
       <w:spacing w:line="14" w:lineRule="auto"/>
       <w:rPr>
         <w:sz w:val="20"/>
@@ -1526,18 +1416,8 @@
                               <w:color w:val="FFFFFF" w:themeColor="background1"/>
                               <w:sz w:val="16"/>
                             </w:rPr>
-                            <w:t xml:space="preserve">ISSN: 2167-0846 JPAR an open access </w:t>
+                            <w:t>ISSN: 2167-0846 JPAR an open access journa</w:t>
                           </w:r>
-                          <w:proofErr w:type="spellStart"/>
-                          <w:r>
-                            <w:rPr>
-                              <w:rFonts w:ascii="Arial"/>
-                              <w:color w:val="FFFFFF" w:themeColor="background1"/>
-                              <w:sz w:val="16"/>
-                            </w:rPr>
-                            <w:t>journa</w:t>
-                          </w:r>
-                          <w:proofErr w:type="spellEnd"/>
                         </w:p>
                       </w:txbxContent>
                     </wps:txbx>
@@ -1600,18 +1480,8 @@
                         <w:color w:val="FFFFFF" w:themeColor="background1"/>
                         <w:sz w:val="16"/>
                       </w:rPr>
-                      <w:t xml:space="preserve">ISSN: 2167-0846 JPAR an open access </w:t>
+                      <w:t>ISSN: 2167-0846 JPAR an open access journa</w:t>
                     </w:r>
-                    <w:proofErr w:type="spellStart"/>
-                    <w:r>
-                      <w:rPr>
-                        <w:rFonts w:ascii="Arial"/>
-                        <w:color w:val="FFFFFF" w:themeColor="background1"/>
-                        <w:sz w:val="16"/>
-                      </w:rPr>
-                      <w:t>journa</w:t>
-                    </w:r>
-                    <w:proofErr w:type="spellEnd"/>
                   </w:p>
                 </w:txbxContent>
               </v:textbox>
@@ -1968,7 +1838,7 @@
 </file>
 
 <file path=word/footnotes.xml><?xml version="1.0" encoding="utf-8"?>
-<w:footnotes xmlns:wpc="http://schemas.microsoft.com/office/word/2010/wordprocessingCanvas" xmlns:cx="http://schemas.microsoft.com/office/drawing/2014/chartex" xmlns:cx1="http://schemas.microsoft.com/office/drawing/2015/9/8/chartex" xmlns:cx2="http://schemas.microsoft.com/office/drawing/2015/10/21/chartex" xmlns:cx3="http://schemas.microsoft.com/office/drawing/2016/5/9/chartex" xmlns:cx4="http://schemas.microsoft.com/office/drawing/2016/5/10/chartex" xmlns:cx5="http://schemas.microsoft.com/office/drawing/2016/5/11/chartex" xmlns:cx6="http://schemas.microsoft.com/office/drawing/2016/5/12/chartex" xmlns:cx7="http://schemas.microsoft.com/office/drawing/2016/5/13/chartex" xmlns:cx8="http://schemas.microsoft.com/office/drawing/2016/5/14/chartex" xmlns:mc="http://schemas.openxmlformats.org/markup-compatibility/2006" xmlns:aink="http://schemas.microsoft.com/office/drawing/2016/ink" xmlns:am3d="http://schemas.microsoft.com/office/drawing/2017/model3d" xmlns:o="urn:schemas-microsoft-com:office:office" xmlns:r="http://schemas.openxmlformats.org/officeDocument/2006/relationships" xmlns:m="http://schemas.openxmlformats.org/officeDocument/2006/math" xmlns:v="urn:schemas-microsoft-com:vml" xmlns:wp14="http://schemas.microsoft.com/office/word/2010/wordprocessingDrawing" xmlns:wp="http://schemas.openxmlformats.org/drawingml/2006/wordprocessingDrawing" xmlns:w10="urn:schemas-microsoft-com:office:word" xmlns:w="http://schemas.openxmlformats.org/wordprocessingml/2006/main" xmlns:w14="http://schemas.microsoft.com/office/word/2010/wordml" xmlns:w15="http://schemas.microsoft.com/office/word/2012/wordml" xmlns:w16cid="http://schemas.microsoft.com/office/word/2016/wordml/cid" xmlns:w16se="http://schemas.microsoft.com/office/word/2015/wordml/symex" xmlns:wpg="http://schemas.microsoft.com/office/word/2010/wordprocessingGroup" xmlns:wpi="http://schemas.microsoft.com/office/word/2010/wordprocessingInk" xmlns:wne="http://schemas.microsoft.com/office/word/2006/wordml" xmlns:wps="http://schemas.microsoft.com/office/word/2010/wordprocessingShape" mc:Ignorable="w14 w15 w16se w16cid wp14">
+<w:footnotes xmlns:wpc="http://schemas.microsoft.com/office/word/2010/wordprocessingCanvas" xmlns:cx="http://schemas.microsoft.com/office/drawing/2014/chartex" xmlns:mc="http://schemas.openxmlformats.org/markup-compatibility/2006" xmlns:o="urn:schemas-microsoft-com:office:office" xmlns:r="http://schemas.openxmlformats.org/officeDocument/2006/relationships" xmlns:m="http://schemas.openxmlformats.org/officeDocument/2006/math" xmlns:v="urn:schemas-microsoft-com:vml" xmlns:wp14="http://schemas.microsoft.com/office/word/2010/wordprocessingDrawing" xmlns:wp="http://schemas.openxmlformats.org/drawingml/2006/wordprocessingDrawing" xmlns:w10="urn:schemas-microsoft-com:office:word" xmlns:w="http://schemas.openxmlformats.org/wordprocessingml/2006/main" xmlns:w14="http://schemas.microsoft.com/office/word/2010/wordml" xmlns:w15="http://schemas.microsoft.com/office/word/2012/wordml" xmlns:w16se="http://schemas.microsoft.com/office/word/2015/wordml/symex" xmlns:wpg="http://schemas.microsoft.com/office/word/2010/wordprocessingGroup" xmlns:wpi="http://schemas.microsoft.com/office/word/2010/wordprocessingInk" xmlns:wne="http://schemas.microsoft.com/office/word/2006/wordml" xmlns:wps="http://schemas.microsoft.com/office/word/2010/wordprocessingShape" mc:Ignorable="w14 w15 w16se wp14">
   <w:footnote w:type="separator" w:id="-1">
     <w:p>
       <w:r>
@@ -1987,10 +1857,10 @@
 </file>
 
 <file path=word/header1.xml><?xml version="1.0" encoding="utf-8"?>
-<w:hdr xmlns:wpc="http://schemas.microsoft.com/office/word/2010/wordprocessingCanvas" xmlns:cx="http://schemas.microsoft.com/office/drawing/2014/chartex" xmlns:cx1="http://schemas.microsoft.com/office/drawing/2015/9/8/chartex" xmlns:cx2="http://schemas.microsoft.com/office/drawing/2015/10/21/chartex" xmlns:cx3="http://schemas.microsoft.com/office/drawing/2016/5/9/chartex" xmlns:cx4="http://schemas.microsoft.com/office/drawing/2016/5/10/chartex" xmlns:cx5="http://schemas.microsoft.com/office/drawing/2016/5/11/chartex" xmlns:cx6="http://schemas.microsoft.com/office/drawing/2016/5/12/chartex" xmlns:cx7="http://schemas.microsoft.com/office/drawing/2016/5/13/chartex" xmlns:cx8="http://schemas.microsoft.com/office/drawing/2016/5/14/chartex" xmlns:mc="http://schemas.openxmlformats.org/markup-compatibility/2006" xmlns:aink="http://schemas.microsoft.com/office/drawing/2016/ink" xmlns:am3d="http://schemas.microsoft.com/office/drawing/2017/model3d" xmlns:o="urn:schemas-microsoft-com:office:office" xmlns:r="http://schemas.openxmlformats.org/officeDocument/2006/relationships" xmlns:m="http://schemas.openxmlformats.org/officeDocument/2006/math" xmlns:v="urn:schemas-microsoft-com:vml" xmlns:wp14="http://schemas.microsoft.com/office/word/2010/wordprocessingDrawing" xmlns:wp="http://schemas.openxmlformats.org/drawingml/2006/wordprocessingDrawing" xmlns:w10="urn:schemas-microsoft-com:office:word" xmlns:w="http://schemas.openxmlformats.org/wordprocessingml/2006/main" xmlns:w14="http://schemas.microsoft.com/office/word/2010/wordml" xmlns:w15="http://schemas.microsoft.com/office/word/2012/wordml" xmlns:w16cid="http://schemas.microsoft.com/office/word/2016/wordml/cid" xmlns:w16se="http://schemas.microsoft.com/office/word/2015/wordml/symex" xmlns:wpg="http://schemas.microsoft.com/office/word/2010/wordprocessingGroup" xmlns:wpi="http://schemas.microsoft.com/office/word/2010/wordprocessingInk" xmlns:wne="http://schemas.microsoft.com/office/word/2006/wordml" xmlns:wps="http://schemas.microsoft.com/office/word/2010/wordprocessingShape" mc:Ignorable="w14 w15 w16se w16cid wp14">
+<w:hdr xmlns:wpc="http://schemas.microsoft.com/office/word/2010/wordprocessingCanvas" xmlns:cx="http://schemas.microsoft.com/office/drawing/2014/chartex" xmlns:mc="http://schemas.openxmlformats.org/markup-compatibility/2006" xmlns:o="urn:schemas-microsoft-com:office:office" xmlns:r="http://schemas.openxmlformats.org/officeDocument/2006/relationships" xmlns:m="http://schemas.openxmlformats.org/officeDocument/2006/math" xmlns:v="urn:schemas-microsoft-com:vml" xmlns:wp14="http://schemas.microsoft.com/office/word/2010/wordprocessingDrawing" xmlns:wp="http://schemas.openxmlformats.org/drawingml/2006/wordprocessingDrawing" xmlns:w10="urn:schemas-microsoft-com:office:word" xmlns:w="http://schemas.openxmlformats.org/wordprocessingml/2006/main" xmlns:w14="http://schemas.microsoft.com/office/word/2010/wordml" xmlns:w15="http://schemas.microsoft.com/office/word/2012/wordml" xmlns:w16se="http://schemas.microsoft.com/office/word/2015/wordml/symex" xmlns:wpg="http://schemas.microsoft.com/office/word/2010/wordprocessingGroup" xmlns:wpi="http://schemas.microsoft.com/office/word/2010/wordprocessingInk" xmlns:wne="http://schemas.microsoft.com/office/word/2006/wordml" xmlns:wps="http://schemas.microsoft.com/office/word/2010/wordprocessingShape" mc:Ignorable="w14 w15 w16se wp14">
   <w:p>
     <w:pPr>
-      <w:pStyle w:val="Brdtext"/>
+      <w:pStyle w:val="Brdtekst"/>
       <w:spacing w:line="14" w:lineRule="auto"/>
       <w:rPr>
         <w:sz w:val="20"/>
@@ -2075,25 +1945,7 @@
                               <w:color w:val="FFFFFF" w:themeColor="background1"/>
                               <w:sz w:val="14"/>
                             </w:rPr>
-                            <w:t xml:space="preserve">T </w:t>
-                          </w:r>
-                          <w:proofErr w:type="spellStart"/>
-                          <w:r>
-                            <w:rPr>
-                              <w:rFonts w:ascii="Arial"/>
-                              <w:color w:val="FFFFFF" w:themeColor="background1"/>
-                              <w:sz w:val="14"/>
-                            </w:rPr>
-                            <w:t>Furuta</w:t>
-                          </w:r>
-                          <w:proofErr w:type="spellEnd"/>
-                          <w:r>
-                            <w:rPr>
-                              <w:rFonts w:ascii="Arial"/>
-                              <w:color w:val="FFFFFF" w:themeColor="background1"/>
-                              <w:sz w:val="14"/>
-                            </w:rPr>
-                            <w:t xml:space="preserve"> et al., J Pai n Relief 2016, 5:3(Suppl) </w:t>
+                            <w:t xml:space="preserve">T Furuta et al., J Pai n Relief 2016, 5:3(Suppl) </w:t>
                           </w:r>
                           <w:hyperlink r:id="rId1">
                             <w:r>
@@ -2148,25 +2000,7 @@
                         <w:color w:val="FFFFFF" w:themeColor="background1"/>
                         <w:sz w:val="14"/>
                       </w:rPr>
-                      <w:t xml:space="preserve">T </w:t>
-                    </w:r>
-                    <w:proofErr w:type="spellStart"/>
-                    <w:r>
-                      <w:rPr>
-                        <w:rFonts w:ascii="Arial"/>
-                        <w:color w:val="FFFFFF" w:themeColor="background1"/>
-                        <w:sz w:val="14"/>
-                      </w:rPr>
-                      <w:t>Furuta</w:t>
-                    </w:r>
-                    <w:proofErr w:type="spellEnd"/>
-                    <w:r>
-                      <w:rPr>
-                        <w:rFonts w:ascii="Arial"/>
-                        <w:color w:val="FFFFFF" w:themeColor="background1"/>
-                        <w:sz w:val="14"/>
-                      </w:rPr>
-                      <w:t xml:space="preserve"> et al., J Pai n Relief 2016, 5:3(Suppl) </w:t>
+                      <w:t xml:space="preserve">T Furuta et al., J Pai n Relief 2016, 5:3(Suppl) </w:t>
                     </w:r>
                     <w:hyperlink r:id="rId2">
                       <w:r>
@@ -2252,7 +2086,7 @@
                       <w:txbxContent>
                         <w:p>
                           <w:pPr>
-                            <w:pStyle w:val="Brdtext"/>
+                            <w:pStyle w:val="Brdtekst"/>
                             <w:spacing w:line="187" w:lineRule="exact"/>
                             <w:ind w:left="20" w:right="-10"/>
                             <w:rPr>
@@ -2319,7 +2153,7 @@
                 <w:txbxContent>
                   <w:p>
                     <w:pPr>
-                      <w:pStyle w:val="Brdtext"/>
+                      <w:pStyle w:val="Brdtekst"/>
                       <w:spacing w:line="187" w:lineRule="exact"/>
                       <w:ind w:left="20" w:right="-10"/>
                       <w:rPr>
@@ -2375,7 +2209,7 @@
 </file>
 
 <file path=word/numbering.xml><?xml version="1.0" encoding="utf-8"?>
-<w:numbering xmlns:wpc="http://schemas.microsoft.com/office/word/2010/wordprocessingCanvas" xmlns:cx="http://schemas.microsoft.com/office/drawing/2014/chartex" xmlns:cx1="http://schemas.microsoft.com/office/drawing/2015/9/8/chartex" xmlns:cx2="http://schemas.microsoft.com/office/drawing/2015/10/21/chartex" xmlns:cx3="http://schemas.microsoft.com/office/drawing/2016/5/9/chartex" xmlns:cx4="http://schemas.microsoft.com/office/drawing/2016/5/10/chartex" xmlns:cx5="http://schemas.microsoft.com/office/drawing/2016/5/11/chartex" xmlns:cx6="http://schemas.microsoft.com/office/drawing/2016/5/12/chartex" xmlns:cx7="http://schemas.microsoft.com/office/drawing/2016/5/13/chartex" xmlns:cx8="http://schemas.microsoft.com/office/drawing/2016/5/14/chartex" xmlns:mc="http://schemas.openxmlformats.org/markup-compatibility/2006" xmlns:aink="http://schemas.microsoft.com/office/drawing/2016/ink" xmlns:am3d="http://schemas.microsoft.com/office/drawing/2017/model3d" xmlns:o="urn:schemas-microsoft-com:office:office" xmlns:r="http://schemas.openxmlformats.org/officeDocument/2006/relationships" xmlns:m="http://schemas.openxmlformats.org/officeDocument/2006/math" xmlns:v="urn:schemas-microsoft-com:vml" xmlns:wp14="http://schemas.microsoft.com/office/word/2010/wordprocessingDrawing" xmlns:wp="http://schemas.openxmlformats.org/drawingml/2006/wordprocessingDrawing" xmlns:w10="urn:schemas-microsoft-com:office:word" xmlns:w="http://schemas.openxmlformats.org/wordprocessingml/2006/main" xmlns:w14="http://schemas.microsoft.com/office/word/2010/wordml" xmlns:w15="http://schemas.microsoft.com/office/word/2012/wordml" xmlns:w16cid="http://schemas.microsoft.com/office/word/2016/wordml/cid" xmlns:w16se="http://schemas.microsoft.com/office/word/2015/wordml/symex" xmlns:wpg="http://schemas.microsoft.com/office/word/2010/wordprocessingGroup" xmlns:wpi="http://schemas.microsoft.com/office/word/2010/wordprocessingInk" xmlns:wne="http://schemas.microsoft.com/office/word/2006/wordml" xmlns:wps="http://schemas.microsoft.com/office/word/2010/wordprocessingShape" mc:Ignorable="w14 w15 w16se w16cid wp14">
+<w:numbering xmlns:wpc="http://schemas.microsoft.com/office/word/2010/wordprocessingCanvas" xmlns:cx="http://schemas.microsoft.com/office/drawing/2014/chartex" xmlns:mc="http://schemas.openxmlformats.org/markup-compatibility/2006" xmlns:o="urn:schemas-microsoft-com:office:office" xmlns:r="http://schemas.openxmlformats.org/officeDocument/2006/relationships" xmlns:m="http://schemas.openxmlformats.org/officeDocument/2006/math" xmlns:v="urn:schemas-microsoft-com:vml" xmlns:wp14="http://schemas.microsoft.com/office/word/2010/wordprocessingDrawing" xmlns:wp="http://schemas.openxmlformats.org/drawingml/2006/wordprocessingDrawing" xmlns:w10="urn:schemas-microsoft-com:office:word" xmlns:w="http://schemas.openxmlformats.org/wordprocessingml/2006/main" xmlns:w14="http://schemas.microsoft.com/office/word/2010/wordml" xmlns:w15="http://schemas.microsoft.com/office/word/2012/wordml" xmlns:w16se="http://schemas.microsoft.com/office/word/2015/wordml/symex" xmlns:wpg="http://schemas.microsoft.com/office/word/2010/wordprocessingGroup" xmlns:wpi="http://schemas.microsoft.com/office/word/2010/wordprocessingInk" xmlns:wne="http://schemas.microsoft.com/office/word/2006/wordml" xmlns:wps="http://schemas.microsoft.com/office/word/2010/wordprocessingShape" mc:Ignorable="w14 w15 w16se wp14">
   <w:abstractNum w:abstractNumId="0" w15:restartNumberingAfterBreak="0">
     <w:nsid w:val="31C80552"/>
     <w:multiLevelType w:val="hybridMultilevel"/>
@@ -2634,7 +2468,7 @@
 </file>
 
 <file path=word/styles.xml><?xml version="1.0" encoding="utf-8"?>
-<w:styles xmlns:mc="http://schemas.openxmlformats.org/markup-compatibility/2006" xmlns:r="http://schemas.openxmlformats.org/officeDocument/2006/relationships" xmlns:w="http://schemas.openxmlformats.org/wordprocessingml/2006/main" xmlns:w14="http://schemas.microsoft.com/office/word/2010/wordml" xmlns:w15="http://schemas.microsoft.com/office/word/2012/wordml" xmlns:w16cid="http://schemas.microsoft.com/office/word/2016/wordml/cid" xmlns:w16se="http://schemas.microsoft.com/office/word/2015/wordml/symex" mc:Ignorable="w14 w15 w16se w16cid">
+<w:styles xmlns:mc="http://schemas.openxmlformats.org/markup-compatibility/2006" xmlns:r="http://schemas.openxmlformats.org/officeDocument/2006/relationships" xmlns:w="http://schemas.openxmlformats.org/wordprocessingml/2006/main" xmlns:w14="http://schemas.microsoft.com/office/word/2010/wordml" xmlns:w15="http://schemas.microsoft.com/office/word/2012/wordml" xmlns:w16se="http://schemas.microsoft.com/office/word/2015/wordml/symex" mc:Ignorable="w14 w15 w16se">
   <w:docDefaults>
     <w:rPrDefault>
       <w:rPr>
@@ -2650,7 +2484,7 @@
       </w:pPr>
     </w:pPrDefault>
   </w:docDefaults>
-  <w:latentStyles w:defLockedState="0" w:defUIPriority="99" w:defSemiHidden="0" w:defUnhideWhenUsed="0" w:defQFormat="0" w:count="375">
+  <w:latentStyles w:defLockedState="0" w:defUIPriority="99" w:defSemiHidden="0" w:defUnhideWhenUsed="0" w:defQFormat="0" w:count="371">
     <w:lsdException w:name="Normal" w:uiPriority="0" w:qFormat="1"/>
     <w:lsdException w:name="heading 1" w:uiPriority="9" w:qFormat="1"/>
     <w:lsdException w:name="heading 2" w:semiHidden="1" w:uiPriority="9" w:unhideWhenUsed="1" w:qFormat="1"/>
@@ -2756,6 +2590,7 @@
     <w:lsdException w:name="HTML Sample" w:semiHidden="1" w:unhideWhenUsed="1"/>
     <w:lsdException w:name="HTML Typewriter" w:semiHidden="1" w:unhideWhenUsed="1"/>
     <w:lsdException w:name="HTML Variable" w:semiHidden="1" w:unhideWhenUsed="1"/>
+    <w:lsdException w:name="Normal Table" w:semiHidden="1" w:unhideWhenUsed="1"/>
     <w:lsdException w:name="annotation subject" w:semiHidden="1" w:unhideWhenUsed="1"/>
     <w:lsdException w:name="No List" w:semiHidden="1" w:unhideWhenUsed="1"/>
     <w:lsdException w:name="Outline List 1" w:semiHidden="1" w:unhideWhenUsed="1"/>
@@ -2799,8 +2634,10 @@
     <w:lsdException w:name="Table Elegant" w:semiHidden="1" w:unhideWhenUsed="1"/>
     <w:lsdException w:name="Table Professional" w:semiHidden="1" w:unhideWhenUsed="1"/>
     <w:lsdException w:name="Table Subtle 1" w:semiHidden="1" w:unhideWhenUsed="1"/>
+    <w:lsdException w:name="Table Subtle 2" w:semiHidden="1" w:unhideWhenUsed="1"/>
     <w:lsdException w:name="Table Web 1" w:semiHidden="1" w:unhideWhenUsed="1"/>
     <w:lsdException w:name="Table Web 2" w:semiHidden="1" w:unhideWhenUsed="1"/>
+    <w:lsdException w:name="Table Web 3" w:semiHidden="1" w:unhideWhenUsed="1"/>
     <w:lsdException w:name="Balloon Text" w:semiHidden="1" w:unhideWhenUsed="1"/>
     <w:lsdException w:name="Table Grid" w:uiPriority="59"/>
     <w:lsdException w:name="Table Theme" w:semiHidden="1" w:unhideWhenUsed="1"/>
@@ -3019,10 +2856,6 @@
     <w:lsdException w:name="List Table 5 Dark Accent 6" w:uiPriority="50"/>
     <w:lsdException w:name="List Table 6 Colorful Accent 6" w:uiPriority="51"/>
     <w:lsdException w:name="List Table 7 Colorful Accent 6" w:uiPriority="52"/>
-    <w:lsdException w:name="Mention" w:semiHidden="1" w:unhideWhenUsed="1"/>
-    <w:lsdException w:name="Smart Hyperlink" w:semiHidden="1" w:unhideWhenUsed="1"/>
-    <w:lsdException w:name="Hashtag" w:semiHidden="1" w:unhideWhenUsed="1"/>
-    <w:lsdException w:name="Unresolved Mention" w:semiHidden="1" w:unhideWhenUsed="1"/>
   </w:latentStyles>
   <w:style w:type="paragraph" w:default="1" w:styleId="Normal">
     <w:name w:val="Normal"/>
@@ -3033,7 +2866,7 @@
       <w:rFonts w:ascii="Tw Cen MT" w:eastAsia="Tw Cen MT" w:hAnsi="Tw Cen MT" w:cs="Tw Cen MT"/>
     </w:rPr>
   </w:style>
-  <w:style w:type="paragraph" w:styleId="Rubrik1">
+  <w:style w:type="paragraph" w:styleId="Overskrift1">
     <w:name w:val="heading 1"/>
     <w:basedOn w:val="Normal"/>
     <w:uiPriority w:val="1"/>
@@ -3052,7 +2885,7 @@
       <w:szCs w:val="36"/>
     </w:rPr>
   </w:style>
-  <w:style w:type="paragraph" w:styleId="Rubrik2">
+  <w:style w:type="paragraph" w:styleId="Overskrift2">
     <w:name w:val="heading 2"/>
     <w:basedOn w:val="Normal"/>
     <w:uiPriority w:val="1"/>
@@ -3068,7 +2901,7 @@
       <w:szCs w:val="24"/>
     </w:rPr>
   </w:style>
-  <w:style w:type="paragraph" w:styleId="Rubrik3">
+  <w:style w:type="paragraph" w:styleId="Overskrift3">
     <w:name w:val="heading 3"/>
     <w:basedOn w:val="Normal"/>
     <w:uiPriority w:val="1"/>
@@ -3086,11 +2919,11 @@
       <w:szCs w:val="20"/>
     </w:rPr>
   </w:style>
-  <w:style w:type="paragraph" w:styleId="Rubrik4">
+  <w:style w:type="paragraph" w:styleId="Overskrift4">
     <w:name w:val="heading 4"/>
     <w:basedOn w:val="Normal"/>
     <w:next w:val="Normal"/>
-    <w:link w:val="Rubrik4Char"/>
+    <w:link w:val="Overskrift4Tegn"/>
     <w:uiPriority w:val="9"/>
     <w:unhideWhenUsed/>
     <w:qFormat/>
@@ -3108,12 +2941,13 @@
       <w:color w:val="365F91" w:themeColor="accent1" w:themeShade="BF"/>
     </w:rPr>
   </w:style>
-  <w:style w:type="character" w:default="1" w:styleId="Standardstycketeckensnitt">
+  <w:style w:type="character" w:default="1" w:styleId="Standardskriftforavsnitt">
     <w:name w:val="Default Paragraph Font"/>
     <w:uiPriority w:val="1"/>
+    <w:semiHidden/>
     <w:unhideWhenUsed/>
   </w:style>
-  <w:style w:type="table" w:default="1" w:styleId="Normaltabell">
+  <w:style w:type="table" w:default="1" w:styleId="Vanligtabell">
     <w:name w:val="Normal Table"/>
     <w:uiPriority w:val="99"/>
     <w:semiHidden/>
@@ -3128,16 +2962,16 @@
       </w:tblCellMar>
     </w:tblPr>
   </w:style>
-  <w:style w:type="numbering" w:default="1" w:styleId="Ingenlista">
+  <w:style w:type="numbering" w:default="1" w:styleId="Ingenliste">
     <w:name w:val="No List"/>
     <w:uiPriority w:val="99"/>
     <w:semiHidden/>
     <w:unhideWhenUsed/>
   </w:style>
-  <w:style w:type="paragraph" w:styleId="Brdtext">
+  <w:style w:type="paragraph" w:styleId="Brdtekst">
     <w:name w:val="Body Text"/>
     <w:basedOn w:val="Normal"/>
-    <w:link w:val="BrdtextChar"/>
+    <w:link w:val="BrdtekstTegn"/>
     <w:uiPriority w:val="1"/>
     <w:qFormat/>
     <w:rsid w:val="00CD6F55"/>
@@ -3146,7 +2980,7 @@
       <w:szCs w:val="18"/>
     </w:rPr>
   </w:style>
-  <w:style w:type="paragraph" w:styleId="Liststycke">
+  <w:style w:type="paragraph" w:styleId="Listeavsnitt">
     <w:name w:val="List Paragraph"/>
     <w:basedOn w:val="Normal"/>
     <w:uiPriority w:val="1"/>
@@ -3168,10 +3002,10 @@
     <w:qFormat/>
     <w:rsid w:val="00CD6F55"/>
   </w:style>
-  <w:style w:type="paragraph" w:styleId="Sidhuvud">
+  <w:style w:type="paragraph" w:styleId="Topptekst">
     <w:name w:val="header"/>
     <w:basedOn w:val="Normal"/>
-    <w:link w:val="SidhuvudChar"/>
+    <w:link w:val="TopptekstTegn"/>
     <w:uiPriority w:val="99"/>
     <w:unhideWhenUsed/>
     <w:rsid w:val="005B3A56"/>
@@ -3182,20 +3016,20 @@
       </w:tabs>
     </w:pPr>
   </w:style>
-  <w:style w:type="character" w:customStyle="1" w:styleId="SidhuvudChar">
-    <w:name w:val="Sidhuvud Char"/>
-    <w:basedOn w:val="Standardstycketeckensnitt"/>
-    <w:link w:val="Sidhuvud"/>
+  <w:style w:type="character" w:customStyle="1" w:styleId="TopptekstTegn">
+    <w:name w:val="Topptekst Tegn"/>
+    <w:basedOn w:val="Standardskriftforavsnitt"/>
+    <w:link w:val="Topptekst"/>
     <w:uiPriority w:val="99"/>
     <w:rsid w:val="005B3A56"/>
     <w:rPr>
       <w:rFonts w:ascii="Tw Cen MT" w:eastAsia="Tw Cen MT" w:hAnsi="Tw Cen MT" w:cs="Tw Cen MT"/>
     </w:rPr>
   </w:style>
-  <w:style w:type="paragraph" w:styleId="Sidfot">
+  <w:style w:type="paragraph" w:styleId="Bunntekst">
     <w:name w:val="footer"/>
     <w:basedOn w:val="Normal"/>
-    <w:link w:val="SidfotChar"/>
+    <w:link w:val="BunntekstTegn"/>
     <w:uiPriority w:val="99"/>
     <w:unhideWhenUsed/>
     <w:rsid w:val="005B3A56"/>
@@ -3206,20 +3040,20 @@
       </w:tabs>
     </w:pPr>
   </w:style>
-  <w:style w:type="character" w:customStyle="1" w:styleId="SidfotChar">
-    <w:name w:val="Sidfot Char"/>
-    <w:basedOn w:val="Standardstycketeckensnitt"/>
-    <w:link w:val="Sidfot"/>
+  <w:style w:type="character" w:customStyle="1" w:styleId="BunntekstTegn">
+    <w:name w:val="Bunntekst Tegn"/>
+    <w:basedOn w:val="Standardskriftforavsnitt"/>
+    <w:link w:val="Bunntekst"/>
     <w:uiPriority w:val="99"/>
     <w:rsid w:val="005B3A56"/>
     <w:rPr>
       <w:rFonts w:ascii="Tw Cen MT" w:eastAsia="Tw Cen MT" w:hAnsi="Tw Cen MT" w:cs="Tw Cen MT"/>
     </w:rPr>
   </w:style>
-  <w:style w:type="paragraph" w:styleId="Ballongtext">
+  <w:style w:type="paragraph" w:styleId="Bobletekst">
     <w:name w:val="Balloon Text"/>
     <w:basedOn w:val="Normal"/>
-    <w:link w:val="BallongtextChar"/>
+    <w:link w:val="BobletekstTegn"/>
     <w:uiPriority w:val="99"/>
     <w:semiHidden/>
     <w:unhideWhenUsed/>
@@ -3230,10 +3064,10 @@
       <w:szCs w:val="16"/>
     </w:rPr>
   </w:style>
-  <w:style w:type="character" w:customStyle="1" w:styleId="BallongtextChar">
-    <w:name w:val="Ballongtext Char"/>
-    <w:basedOn w:val="Standardstycketeckensnitt"/>
-    <w:link w:val="Ballongtext"/>
+  <w:style w:type="character" w:customStyle="1" w:styleId="BobletekstTegn">
+    <w:name w:val="Bobletekst Tegn"/>
+    <w:basedOn w:val="Standardskriftforavsnitt"/>
+    <w:link w:val="Bobletekst"/>
     <w:uiPriority w:val="99"/>
     <w:semiHidden/>
     <w:rsid w:val="004F3523"/>
@@ -3243,9 +3077,9 @@
       <w:szCs w:val="16"/>
     </w:rPr>
   </w:style>
-  <w:style w:type="character" w:styleId="Hyperlnk">
+  <w:style w:type="character" w:styleId="Hyperkobling">
     <w:name w:val="Hyperlink"/>
-    <w:basedOn w:val="Standardstycketeckensnitt"/>
+    <w:basedOn w:val="Standardskriftforavsnitt"/>
     <w:uiPriority w:val="99"/>
     <w:unhideWhenUsed/>
     <w:rsid w:val="008756E6"/>
@@ -3254,10 +3088,10 @@
       <w:u w:val="single"/>
     </w:rPr>
   </w:style>
-  <w:style w:type="character" w:customStyle="1" w:styleId="BrdtextChar">
-    <w:name w:val="Brödtext Char"/>
-    <w:basedOn w:val="Standardstycketeckensnitt"/>
-    <w:link w:val="Brdtext"/>
+  <w:style w:type="character" w:customStyle="1" w:styleId="BrdtekstTegn">
+    <w:name w:val="Brødtekst Tegn"/>
+    <w:basedOn w:val="Standardskriftforavsnitt"/>
+    <w:link w:val="Brdtekst"/>
     <w:uiPriority w:val="1"/>
     <w:rsid w:val="005973B9"/>
     <w:rPr>
@@ -3266,9 +3100,9 @@
       <w:szCs w:val="18"/>
     </w:rPr>
   </w:style>
-  <w:style w:type="character" w:styleId="AnvndHyperlnk">
+  <w:style w:type="character" w:styleId="Fulgthyperkobling">
     <w:name w:val="FollowedHyperlink"/>
-    <w:basedOn w:val="Standardstycketeckensnitt"/>
+    <w:basedOn w:val="Standardskriftforavsnitt"/>
     <w:uiPriority w:val="99"/>
     <w:semiHidden/>
     <w:unhideWhenUsed/>
@@ -3278,10 +3112,10 @@
       <w:u w:val="single"/>
     </w:rPr>
   </w:style>
-  <w:style w:type="character" w:customStyle="1" w:styleId="Rubrik4Char">
-    <w:name w:val="Rubrik 4 Char"/>
-    <w:basedOn w:val="Standardstycketeckensnitt"/>
-    <w:link w:val="Rubrik4"/>
+  <w:style w:type="character" w:customStyle="1" w:styleId="Overskrift4Tegn">
+    <w:name w:val="Overskrift 4 Tegn"/>
+    <w:basedOn w:val="Standardskriftforavsnitt"/>
+    <w:link w:val="Overskrift4"/>
     <w:uiPriority w:val="9"/>
     <w:rsid w:val="003C2971"/>
     <w:rPr>
@@ -3291,10 +3125,10 @@
       <w:color w:val="365F91" w:themeColor="accent1" w:themeShade="BF"/>
     </w:rPr>
   </w:style>
-  <w:style w:type="paragraph" w:styleId="Brdtextmedfrstaindrag">
+  <w:style w:type="paragraph" w:styleId="Brdtekst-frsteinnrykk">
     <w:name w:val="Body Text First Indent"/>
-    <w:basedOn w:val="Brdtext"/>
-    <w:link w:val="BrdtextmedfrstaindragChar"/>
+    <w:basedOn w:val="Brdtekst"/>
+    <w:link w:val="Brdtekst-frsteinnrykkTegn"/>
     <w:uiPriority w:val="99"/>
     <w:unhideWhenUsed/>
     <w:rsid w:val="003C2971"/>
@@ -3306,10 +3140,10 @@
       <w:szCs w:val="22"/>
     </w:rPr>
   </w:style>
-  <w:style w:type="character" w:customStyle="1" w:styleId="BrdtextmedfrstaindragChar">
-    <w:name w:val="Brödtext med första indrag Char"/>
-    <w:basedOn w:val="BrdtextChar"/>
-    <w:link w:val="Brdtextmedfrstaindrag"/>
+  <w:style w:type="character" w:customStyle="1" w:styleId="Brdtekst-frsteinnrykkTegn">
+    <w:name w:val="Brødtekst - første innrykk Tegn"/>
+    <w:basedOn w:val="BrdtekstTegn"/>
+    <w:link w:val="Brdtekst-frsteinnrykk"/>
     <w:uiPriority w:val="99"/>
     <w:rsid w:val="003C2971"/>
     <w:rPr>
@@ -3318,10 +3152,10 @@
       <w:szCs w:val="18"/>
     </w:rPr>
   </w:style>
-  <w:style w:type="paragraph" w:styleId="Brdtextmedindrag">
+  <w:style w:type="paragraph" w:styleId="Brdtekstinnrykk">
     <w:name w:val="Body Text Indent"/>
     <w:basedOn w:val="Normal"/>
-    <w:link w:val="BrdtextmedindragChar"/>
+    <w:link w:val="BrdtekstinnrykkTegn"/>
     <w:uiPriority w:val="99"/>
     <w:semiHidden/>
     <w:unhideWhenUsed/>
@@ -3331,10 +3165,10 @@
       <w:ind w:left="283"/>
     </w:pPr>
   </w:style>
-  <w:style w:type="character" w:customStyle="1" w:styleId="BrdtextmedindragChar">
-    <w:name w:val="Brödtext med indrag Char"/>
-    <w:basedOn w:val="Standardstycketeckensnitt"/>
-    <w:link w:val="Brdtextmedindrag"/>
+  <w:style w:type="character" w:customStyle="1" w:styleId="BrdtekstinnrykkTegn">
+    <w:name w:val="Brødtekstinnrykk Tegn"/>
+    <w:basedOn w:val="Standardskriftforavsnitt"/>
+    <w:link w:val="Brdtekstinnrykk"/>
     <w:uiPriority w:val="99"/>
     <w:semiHidden/>
     <w:rsid w:val="003C2971"/>
@@ -3342,10 +3176,10 @@
       <w:rFonts w:ascii="Tw Cen MT" w:eastAsia="Tw Cen MT" w:hAnsi="Tw Cen MT" w:cs="Tw Cen MT"/>
     </w:rPr>
   </w:style>
-  <w:style w:type="paragraph" w:styleId="Brdtextmedfrstaindrag2">
+  <w:style w:type="paragraph" w:styleId="Brdtekst-frsteinnrykk2">
     <w:name w:val="Body Text First Indent 2"/>
-    <w:basedOn w:val="Brdtextmedindrag"/>
-    <w:link w:val="Brdtextmedfrstaindrag2Char"/>
+    <w:basedOn w:val="Brdtekstinnrykk"/>
+    <w:link w:val="Brdtekst-frsteinnrykk2Tegn"/>
     <w:uiPriority w:val="99"/>
     <w:unhideWhenUsed/>
     <w:rsid w:val="003C2971"/>
@@ -3354,10 +3188,10 @@
       <w:ind w:left="360" w:firstLine="360"/>
     </w:pPr>
   </w:style>
-  <w:style w:type="character" w:customStyle="1" w:styleId="Brdtextmedfrstaindrag2Char">
-    <w:name w:val="Brödtext med första indrag 2 Char"/>
-    <w:basedOn w:val="BrdtextmedindragChar"/>
-    <w:link w:val="Brdtextmedfrstaindrag2"/>
+  <w:style w:type="character" w:customStyle="1" w:styleId="Brdtekst-frsteinnrykk2Tegn">
+    <w:name w:val="Brødtekst - første innrykk 2 Tegn"/>
+    <w:basedOn w:val="BrdtekstinnrykkTegn"/>
+    <w:link w:val="Brdtekst-frsteinnrykk2"/>
     <w:uiPriority w:val="99"/>
     <w:rsid w:val="003C2971"/>
     <w:rPr>
@@ -3655,7 +3489,7 @@
 </file>
 
 <file path=customXml/itemProps1.xml><?xml version="1.0" encoding="utf-8"?>
-<ds:datastoreItem xmlns:ds="http://schemas.openxmlformats.org/officeDocument/2006/customXml" ds:itemID="{BD1DC93B-E302-4232-B26E-0D9F5ADB04EA}">
+<ds:datastoreItem xmlns:ds="http://schemas.openxmlformats.org/officeDocument/2006/customXml" ds:itemID="{4711ED5B-071E-42B4-9B63-46935F151807}">
   <ds:schemaRefs>
     <ds:schemaRef ds:uri="http://schemas.openxmlformats.org/officeDocument/2006/bibliography"/>
   </ds:schemaRefs>

</xml_diff>